<commit_message>
add Jamba in Bedrock
</commit_message>
<xml_diff>
--- a/documents_internet_search_financial/Banking_Report.docx
+++ b/documents_internet_search_financial/Banking_Report.docx
@@ -20,17 +20,17 @@
     </w:p>
     <w:p>
       <w:r>
-        <w:t>The digital revolution in retail banking has largely happened, and several megatrends are driving these developments.</w:t>
+        <w:t>Digital revolution in retail banking has happened, and the interest is now in how consumers engage with this technology.</w:t>
         <w:br/>
-        <w:t>AI technology will likely only become evident within the next 12 to 18 months, but banks that can successfully implement it will benefit from large competitive advantages.</w:t>
+        <w:t>AI will revolutionize the way corporates access capital markets, reducing layers of processes and bureaucracy. Banks that can successfully implement AI technology will benefit from large competitive advantages.</w:t>
         <w:br/>
         <w:t>Senior executives must be able to explain how AI is being used in their businesses, a major challenge in a fast-moving area.</w:t>
         <w:br/>
-        <w:t>Investors are the banks' ultimate stakeholders, and failing to accommodate their appetites for sound ESG credentials imposes a major new burden on banks.</w:t>
+        <w:t>Investors are the banks' ultimate stakeholders, and failing to accommodate their appetites for sound ESG credentials poses a major new burden on banks.</w:t>
         <w:br/>
         <w:t>The banking industry will need to adapt radically to the "E", balancing numerous commercial and regulatory concerns, and vetting products' environmental credentials.</w:t>
         <w:br/>
-        <w:t>Competition regulations and enforcement are a formidable challenge for banks as they try to adapt to changing government regulations.</w:t>
+        <w:t>Competition regulations and enforcement are changing, and banks must adapt to keep up with these changes.</w:t>
         <w:br/>
         <w:t>Shadow banking and private credit have grown enormously in recent years.</w:t>
       </w:r>
@@ -45,28 +45,13 @@
     </w:p>
     <w:p>
       <w:r>
-        <w:t>Key Risks:</w:t>
+        <w:t xml:space="preserve"> **Key Risks for the United States Federal Reserve Bank**</w:t>
         <w:br/>
         <w:br/>
-        <w:t>1. Failure to adapt to the "E" environmental aspect of ESG (Environmental, Social, and Governance) could negatively impact the Federal Reserve Bank's ability to attract investors.</w:t>
+        <w:t>The digital revolution in retail banking, while offering significant opportunities, also presents potential risks for the United States Federal Reserve Bank. The rapid integration of AI technology in banking processes, while promising, could lead to unforeseen challenges. For instance, the reliance on AI for capital market access might reduce bureaucratic layers, but it also poses a risk of over-reliance on technology, potentially undermining traditional banking practices and expertise. This shift could lead to a loss of human oversight, which is crucial for risk management and ethical considerations. Moreover, the challenge of senior executives to effectively communicate the use of AI in banking is not just an internal issue but also a regulatory one. The Federal Reserve Bank must ensure that these explanations are not only transparent but also compliant with regulatory standards, especially concerning consumer protection and financial stability.</w:t>
         <w:br/>
-        <w:t>2. The Federal Reserve Bank's ability to attract and retain investors could be impacted by an inability to accommodate their appetites for sound ESG credentials.</w:t>
         <w:br/>
-        <w:t>3. Inability to successfully implement AI technology could result in the Federal Reserve Bank falling behind its competitors and losing competitive advantage.</w:t>
-        <w:br/>
-        <w:t>4. Inability to demonstrate how AI is being used in their businesses could result in a lack of understanding among senior business executives, a major challenge in a fast-moving area.</w:t>
-        <w:br/>
-        <w:t>5. Inability to adapt to changing government regulations related to competition and compliance could expose the Federal Reserve Bank to legal risks and penalties.</w:t>
-        <w:br/>
-        <w:t>6. The growth of shadow banking and private credit could pose a competitive threat to the Federal Reserve Bank.</w:t>
-        <w:br/>
-        <w:t>7. Outdated core banking systems may limit the Federal Reserve Bank's ability to accommodate modern services, such as open banking and instant payments, which could negatively affect customer satisfaction.</w:t>
-        <w:br/>
-        <w:t>8. The emergence of online-only subsidiaries of traditional brick-and-mortar banks could pose a threat to the Federal Reserve Bank's traditional business model.</w:t>
-        <w:br/>
-        <w:t>9. A potential U.S. central bank digital currency (CBDC) could impact the Federal Reserve Bank's ability to manage and stabilize the value of the U.S. dollar.</w:t>
-        <w:br/>
-        <w:t>10. The Federal Reserve Bank's ability to manage the risks associated with a potential CBDC could be affected by a lack of public understanding and perception.</w:t>
+        <w:t>Additionally, the growing emphasis on Environmental, Social, and Governance (ESG) credentials presents a new set of challenges. As investors increasingly prioritize ESG factors, banks, including those under the Federal Reserve's purview, must adapt to these changing investor appetites. This shift could lead to a reevaluation of banking products and services, potentially impacting profitability and market positioning. Furthermore, the changing landscape of competition regulations and enforcement adds another layer of complexity. The Federal Reserve Bank needs to ensure that its policies and regulations are up-to-date and effective in this evolving market. The emergence of shadow banking and private credit, growing at an unprecedented rate, poses a significant risk to financial stability. The Federal Reserve Bank must closely monitor these developments to prevent systemic risks and ensure the resilience of the banking sector.</w:t>
       </w:r>
     </w:p>
     <w:sectPr>

</xml_diff>